<commit_message>
Add .vscode/settings.json to .gitignore
</commit_message>
<xml_diff>
--- a/open-data/custom-reference.docx
+++ b/open-data/custom-reference.docx
@@ -218,16 +218,15 @@
       <w:tblPr>
         <w:tblStyle w:val="Table"/>
         <w:tblW w:w="0" w:type="pct"/>
-        <w:jc w:val="center"/>
         <w:tblLook w:val="07E0" w:firstRow="1" w:lastRow="1" w:firstColumn="1" w:lastColumn="1" w:noHBand="1" w:noVBand="1"/>
       </w:tblPr>
       <w:tblGrid>
-        <w:gridCol w:w="910"/>
-        <w:gridCol w:w="910"/>
+        <w:gridCol w:w="794"/>
+        <w:gridCol w:w="794"/>
       </w:tblGrid>
       <w:tr>
         <w:trPr>
-          <w:jc w:val="center"/>
+          <w:cnfStyle w:val="100000000000" w:firstRow="1" w:lastRow="0" w:firstColumn="0" w:lastColumn="0" w:oddVBand="0" w:evenVBand="0" w:oddHBand="0" w:evenHBand="0" w:firstRowFirstColumn="0" w:firstRowLastColumn="0" w:lastRowFirstColumn="0" w:lastRowLastColumn="0"/>
         </w:trPr>
         <w:tc>
           <w:tcPr>
@@ -282,7 +281,7 @@
       </w:tr>
       <w:tr>
         <w:trPr>
-          <w:jc w:val="center"/>
+          <w:cnfStyle w:val="100000000000" w:firstRow="1" w:lastRow="0" w:firstColumn="0" w:lastColumn="0" w:oddVBand="0" w:evenVBand="0" w:oddHBand="0" w:evenHBand="0" w:firstRowFirstColumn="0" w:firstRowLastColumn="0" w:lastRowFirstColumn="0" w:lastRowLastColumn="0"/>
         </w:trPr>
         <w:tc>
           <w:tcPr>
@@ -1099,7 +1098,6 @@
   <w:style w:type="table" w:default="1" w:styleId="TableNormal">
     <w:name w:val="Normal Table"/>
     <w:uiPriority w:val="99"/>
-    <w:semiHidden/>
     <w:unhideWhenUsed/>
     <w:tblPr>
       <w:tblInd w:w="0" w:type="dxa"/>
@@ -1245,7 +1243,9 @@
     <w:semiHidden/>
     <w:unhideWhenUsed/>
     <w:qFormat/>
+    <w:rsid w:val="00316ED7"/>
     <w:tblPr>
+      <w:jc w:val="center"/>
       <w:tblInd w:w="0" w:type="dxa"/>
       <w:tblCellMar>
         <w:top w:w="0" w:type="dxa"/>
@@ -1254,6 +1254,35 @@
         <w:right w:w="108" w:type="dxa"/>
       </w:tblCellMar>
     </w:tblPr>
+    <w:trPr>
+      <w:tblHeader/>
+      <w:jc w:val="center"/>
+    </w:trPr>
+    <w:tblStylePr w:type="firstRow">
+      <w:rPr>
+        <w:rFonts w:ascii="Helvetica" w:hAnsi="Helvetica"/>
+        <w:b w:val="0"/>
+        <w:sz w:val="20"/>
+      </w:rPr>
+      <w:tblPr/>
+      <w:tcPr>
+        <w:tcBorders>
+          <w:top w:val="nil"/>
+          <w:left w:val="nil"/>
+          <w:bottom w:val="nil"/>
+          <w:right w:val="nil"/>
+          <w:insideH w:val="nil"/>
+          <w:insideV w:val="nil"/>
+          <w:tl2br w:val="nil"/>
+          <w:tr2bl w:val="nil"/>
+        </w:tcBorders>
+      </w:tcPr>
+    </w:tblStylePr>
+    <w:tblStylePr w:type="lastRow">
+      <w:rPr>
+        <w:b w:val="0"/>
+      </w:rPr>
+    </w:tblStylePr>
   </w:style>
   <w:style w:type="paragraph" w:customStyle="1" w:styleId="DefinitionTerm">
     <w:name w:val="Definition Term"/>

</xml_diff>